<commit_message>
thats part of the introduction
</commit_message>
<xml_diff>
--- a/Assignment-02.docx
+++ b/Assignment-02.docx
@@ -3,13 +3,54 @@
 <w:document xmlns:wpc="http://schemas.microsoft.com/office/word/2010/wordprocessingCanvas" xmlns:mc="http://schemas.openxmlformats.org/markup-compatibility/2006" xmlns:o="urn:schemas-microsoft-com:office:office" xmlns:r="http://schemas.openxmlformats.org/officeDocument/2006/relationships" xmlns:m="http://schemas.openxmlformats.org/officeDocument/2006/math" xmlns:v="urn:schemas-microsoft-com:vml" xmlns:wp14="http://schemas.microsoft.com/office/word/2010/wordprocessingDrawing" xmlns:wp="http://schemas.openxmlformats.org/drawingml/2006/wordprocessingDrawing" xmlns:w10="urn:schemas-microsoft-com:office:word" xmlns:w="http://schemas.openxmlformats.org/wordprocessingml/2006/main" xmlns:w14="http://schemas.microsoft.com/office/word/2010/wordml" xmlns:w15="http://schemas.microsoft.com/office/word/2012/wordml" xmlns:wpg="http://schemas.microsoft.com/office/word/2010/wordprocessingGroup" xmlns:wpi="http://schemas.microsoft.com/office/word/2010/wordprocessingInk" xmlns:wne="http://schemas.microsoft.com/office/word/2006/wordml" xmlns:wps="http://schemas.microsoft.com/office/word/2010/wordprocessingShape" mc:Ignorable="w14 w15 wp14">
   <w:body>
     <w:p>
+      <w:bookmarkStart w:id="0" w:name="_GoBack"/>
       <w:r>
-        <w:t>We should get serious and finish up the work and start working on this github part</w:t>
+        <w:t xml:space="preserve">We should get serious and finish up the work and start working on this </w:t>
       </w:r>
-      <w:bookmarkStart w:id="0" w:name="_GoBack"/>
+      <w:proofErr w:type="spellStart"/>
+      <w:r>
+        <w:t>github</w:t>
+      </w:r>
+      <w:proofErr w:type="spellEnd"/>
+      <w:r>
+        <w:t xml:space="preserve"> part</w:t>
+      </w:r>
+    </w:p>
+    <w:p>
+      <w:pPr>
+        <w:jc w:val="center"/>
+        <w:rPr>
+          <w:b/>
+        </w:rPr>
+      </w:pPr>
+      <w:r>
+        <w:rPr>
+          <w:b/>
+          <w:color w:val="000000"/>
+        </w:rPr>
+        <w:t>CLASSICAL SIMULATION OF QUANTUM SYSTEMS</w:t>
+      </w:r>
+    </w:p>
+    <w:p/>
+    <w:p>
+      <w:pPr>
+        <w:rPr>
+          <w:b/>
+        </w:rPr>
+      </w:pPr>
+      <w:r>
+        <w:rPr>
+          <w:b/>
+        </w:rPr>
+        <w:t>INTRODUCTION</w:t>
+      </w:r>
+    </w:p>
+    <w:p>
+      <w:r>
+        <w:t>Quantum simulation permits the study of quantum systems that a difficult to study in the laboratory and impossible to study with supercomputers.</w:t>
+      </w:r>
       <w:bookmarkEnd w:id="0"/>
     </w:p>
-    <w:p/>
     <w:sectPr>
       <w:pgSz w:w="12240" w:h="15840"/>
       <w:pgMar w:top="1440" w:right="1440" w:bottom="1440" w:left="1440" w:header="720" w:footer="720" w:gutter="0"/>

</xml_diff>